<commit_message>
Working on 312 Lab1
</commit_message>
<xml_diff>
--- a/tamu/1semester/312/lab1/Lab1files/Answers.docx
+++ b/tamu/1semester/312/lab1/Lab1files/Answers.docx
@@ -1,66 +1,49 @@
 
 <file path=word/document.xml><?xml version="1.0" encoding="utf-8"?>
-<w:document xmlns:wpc="http://schemas.microsoft.com/office/word/2010/wordprocessingCanvas" xmlns:mc="http://schemas.openxmlformats.org/markup-compatibility/2006" xmlns:o="urn:schemas-microsoft-com:office:office" xmlns:r="http://schemas.openxmlformats.org/officeDocument/2006/relationships" xmlns:m="http://schemas.openxmlformats.org/officeDocument/2006/math" xmlns:v="urn:schemas-microsoft-com:vml" xmlns:wp14="http://schemas.microsoft.com/office/word/2010/wordprocessingDrawing" xmlns:wp="http://schemas.openxmlformats.org/drawingml/2006/wordprocessingDrawing" xmlns:w10="urn:schemas-microsoft-com:office:word" xmlns:w="http://schemas.openxmlformats.org/wordprocessingml/2006/main" xmlns:w14="http://schemas.microsoft.com/office/word/2010/wordml" xmlns:w15="http://schemas.microsoft.com/office/word/2012/wordml" xmlns:wpg="http://schemas.microsoft.com/office/word/2010/wordprocessingGroup" xmlns:wpi="http://schemas.microsoft.com/office/word/2010/wordprocessingInk" xmlns:wne="http://schemas.microsoft.com/office/word/2006/wordml" xmlns:wps="http://schemas.microsoft.com/office/word/2010/wordprocessingShape" mc:Ignorable="w14 w15 wp14">
+<w:document xmlns:o="urn:schemas-microsoft-com:office:office" xmlns:r="http://schemas.openxmlformats.org/officeDocument/2006/relationships" xmlns:v="urn:schemas-microsoft-com:vml" xmlns:w="http://schemas.openxmlformats.org/wordprocessingml/2006/main" xmlns:w10="urn:schemas-microsoft-com:office:word" xmlns:wp="http://schemas.openxmlformats.org/drawingml/2006/wordprocessingDrawing" xmlns:wps="http://schemas.microsoft.com/office/word/2010/wordprocessingShape" xmlns:wpg="http://schemas.microsoft.com/office/word/2010/wordprocessingGroup" xmlns:mc="http://schemas.openxmlformats.org/markup-compatibility/2006" xmlns:wp14="http://schemas.microsoft.com/office/word/2010/wordprocessingDrawing" xmlns:w14="http://schemas.microsoft.com/office/word/2010/wordml" mc:Ignorable="w14 wp14">
   <w:body>
     <w:p>
       <w:pPr>
+        <w:pStyle w:val="Normal"/>
         <w:pBdr>
-          <w:bottom w:val="single" w:sz="12" w:space="1" w:color="auto"/>
+          <w:bottom w:val="single" w:sz="12" w:space="1" w:color="00000A"/>
         </w:pBdr>
         <w:jc w:val="center"/>
         <w:rPr>
           <w:rFonts w:ascii="Arial" w:hAnsi="Arial" w:cs="Arial"/>
           <w:b/>
+          <w:b/>
           <w:sz w:val="28"/>
         </w:rPr>
       </w:pPr>
       <w:r>
+        <w:rPr>
+          <w:rFonts w:cs="Arial" w:ascii="Arial" w:hAnsi="Arial"/>
+          <w:b/>
+          <w:sz w:val="28"/>
+        </w:rPr>
+        <w:t>Gustavo Estrela de Matos</w:t>
+        <w:tab/>
+        <w:t>CSCE312</w:t>
+        <w:tab/>
+        <w:t>LAB1</w:t>
+        <w:tab/>
+        <w:t>7 September 2015</w:t>
+      </w:r>
+    </w:p>
+    <w:p>
+      <w:pPr>
+        <w:pStyle w:val="Normal"/>
         <w:rPr>
           <w:rFonts w:ascii="Arial" w:hAnsi="Arial" w:cs="Arial"/>
           <w:b/>
-          <w:sz w:val="28"/>
-        </w:rPr>
-        <w:t>Gustavo Estrela de Matos</w:t>
-      </w:r>
-      <w:r>
-        <w:rPr>
-          <w:rFonts w:ascii="Arial" w:hAnsi="Arial" w:cs="Arial"/>
           <w:b/>
-          <w:sz w:val="28"/>
-        </w:rPr>
-        <w:tab/>
-        <w:t>CSCE312</w:t>
-      </w:r>
-      <w:r>
-        <w:rPr>
-          <w:rFonts w:ascii="Arial" w:hAnsi="Arial" w:cs="Arial"/>
-          <w:b/>
-          <w:sz w:val="28"/>
-        </w:rPr>
-        <w:tab/>
-        <w:t>LAB1</w:t>
-      </w:r>
-      <w:r>
-        <w:rPr>
-          <w:rFonts w:ascii="Arial" w:hAnsi="Arial" w:cs="Arial"/>
-          <w:b/>
-          <w:sz w:val="28"/>
-        </w:rPr>
-        <w:tab/>
-        <w:t>7 September 2015</w:t>
-      </w:r>
-    </w:p>
-    <w:p>
-      <w:pPr>
-        <w:rPr>
-          <w:rFonts w:ascii="Arial" w:hAnsi="Arial" w:cs="Arial"/>
-          <w:b/>
-          <w:sz w:val="24"/>
-        </w:rPr>
-      </w:pPr>
-      <w:r>
-        <w:rPr>
-          <w:rFonts w:ascii="Arial" w:hAnsi="Arial" w:cs="Arial"/>
+          <w:sz w:val="24"/>
+        </w:rPr>
+      </w:pPr>
+      <w:r>
+        <w:rPr>
+          <w:rFonts w:cs="Arial" w:ascii="Arial" w:hAnsi="Arial"/>
           <w:b/>
           <w:sz w:val="24"/>
         </w:rPr>
@@ -81,42 +64,10 @@
       </w:pPr>
       <w:r>
         <w:rPr>
-          <w:rFonts w:ascii="Arial" w:hAnsi="Arial" w:cs="Arial"/>
-          <w:sz w:val="24"/>
-        </w:rPr>
-        <w:t>The statement in “Tag1” creates an integer variable named “</w:t>
-      </w:r>
-      <w:proofErr w:type="spellStart"/>
-      <w:r>
-        <w:rPr>
-          <w:rFonts w:ascii="Arial" w:hAnsi="Arial" w:cs="Arial"/>
-          <w:sz w:val="24"/>
-        </w:rPr>
-        <w:t>int_var</w:t>
-      </w:r>
-      <w:proofErr w:type="spellEnd"/>
-      <w:r>
-        <w:rPr>
-          <w:rFonts w:ascii="Arial" w:hAnsi="Arial" w:cs="Arial"/>
-          <w:sz w:val="24"/>
-        </w:rPr>
-        <w:t>” and the statement in “Tag2” prints the size of “</w:t>
-      </w:r>
-      <w:proofErr w:type="spellStart"/>
-      <w:r>
-        <w:rPr>
-          <w:rFonts w:ascii="Arial" w:hAnsi="Arial" w:cs="Arial"/>
-          <w:sz w:val="24"/>
-        </w:rPr>
-        <w:t>int_var</w:t>
-      </w:r>
-      <w:proofErr w:type="spellEnd"/>
-      <w:r>
-        <w:rPr>
-          <w:rFonts w:ascii="Arial" w:hAnsi="Arial" w:cs="Arial"/>
-          <w:sz w:val="24"/>
-        </w:rPr>
-        <w:t>”, in other  words how many bits the variable occupies in the memory</w:t>
+          <w:rFonts w:cs="Arial" w:ascii="Arial" w:hAnsi="Arial"/>
+          <w:sz w:val="24"/>
+        </w:rPr>
+        <w:t>The statement in “Tag1” creates an integer variable named “int_var” and the statement in “Tag2” prints the size of “int_var”, in other  words how many bits the variable occupies in the memory</w:t>
       </w:r>
     </w:p>
     <w:p>
@@ -127,6 +78,12 @@
           <w:sz w:val="24"/>
         </w:rPr>
       </w:pPr>
+      <w:r>
+        <w:rPr>
+          <w:rFonts w:cs="Arial" w:ascii="Arial" w:hAnsi="Arial"/>
+          <w:sz w:val="24"/>
+        </w:rPr>
+      </w:r>
     </w:p>
     <w:p>
       <w:pPr>
@@ -142,56 +99,10 @@
       </w:pPr>
       <w:r>
         <w:rPr>
-          <w:rFonts w:ascii="Arial" w:hAnsi="Arial" w:cs="Arial"/>
-          <w:sz w:val="24"/>
-        </w:rPr>
-        <w:t xml:space="preserve">The </w:t>
-      </w:r>
-      <w:proofErr w:type="spellStart"/>
-      <w:r>
-        <w:rPr>
-          <w:rFonts w:ascii="Arial" w:hAnsi="Arial" w:cs="Arial"/>
-          <w:sz w:val="24"/>
-        </w:rPr>
-        <w:t>sizeof</w:t>
-      </w:r>
-      <w:proofErr w:type="spellEnd"/>
-      <w:r>
-        <w:rPr>
-          <w:rFonts w:ascii="Arial" w:hAnsi="Arial" w:cs="Arial"/>
-          <w:sz w:val="24"/>
-        </w:rPr>
-        <w:t xml:space="preserve">() function receives as parameters an identifier name or </w:t>
-      </w:r>
-      <w:r>
-        <w:rPr>
-          <w:rFonts w:ascii="Arial" w:hAnsi="Arial" w:cs="Arial"/>
-          <w:sz w:val="24"/>
-        </w:rPr>
-        <w:t>a datatype and give as output the size of the datatype or the size of the datatype of the variable associated to the identifier. This is a standard library, I recompiled the program without including sys libraries and t</w:t>
-      </w:r>
-      <w:r>
-        <w:rPr>
-          <w:rFonts w:ascii="Arial" w:hAnsi="Arial" w:cs="Arial"/>
-          <w:sz w:val="24"/>
-        </w:rPr>
-        <w:t xml:space="preserve">he </w:t>
-      </w:r>
-      <w:proofErr w:type="spellStart"/>
-      <w:r>
-        <w:rPr>
-          <w:rFonts w:ascii="Arial" w:hAnsi="Arial" w:cs="Arial"/>
-          <w:sz w:val="24"/>
-        </w:rPr>
-        <w:t>sizeof</w:t>
-      </w:r>
-      <w:proofErr w:type="spellEnd"/>
-      <w:r>
-        <w:rPr>
-          <w:rFonts w:ascii="Arial" w:hAnsi="Arial" w:cs="Arial"/>
-          <w:sz w:val="24"/>
-        </w:rPr>
-        <w:t xml:space="preserve"> function still worked</w:t>
+          <w:rFonts w:cs="Arial" w:ascii="Arial" w:hAnsi="Arial"/>
+          <w:sz w:val="24"/>
+        </w:rPr>
+        <w:t>The sizeof() function receives as parameters an identifier name or a datatype and give as output the size of the datatype or the size of the datatype of the variable associated to the identifier. This is a standard library, I recompiled the program without including sys libraries and the sizeof function still worked</w:t>
       </w:r>
     </w:p>
     <w:p>
@@ -202,6 +113,12 @@
           <w:sz w:val="24"/>
         </w:rPr>
       </w:pPr>
+      <w:r>
+        <w:rPr>
+          <w:rFonts w:cs="Arial" w:ascii="Arial" w:hAnsi="Arial"/>
+          <w:sz w:val="24"/>
+        </w:rPr>
+      </w:r>
     </w:p>
     <w:p>
       <w:pPr>
@@ -216,13 +133,8 @@
         </w:rPr>
       </w:pPr>
       <w:r>
-        <w:rPr>
-          <w:rFonts w:ascii="Arial" w:hAnsi="Arial" w:cs="Arial"/>
-          <w:noProof/>
-          <w:sz w:val="24"/>
-        </w:rPr>
         <w:drawing>
-          <wp:anchor distT="0" distB="0" distL="114300" distR="114300" simplePos="0" relativeHeight="251658240" behindDoc="0" locked="0" layoutInCell="1" allowOverlap="1" wp14:anchorId="614115B0" wp14:editId="18E9DE13">
+          <wp:anchor behindDoc="0" distT="0" distB="0" distL="114300" distR="114300" simplePos="0" locked="0" layoutInCell="1" allowOverlap="1" relativeHeight="2">
             <wp:simplePos x="0" y="0"/>
             <wp:positionH relativeFrom="column">
               <wp:posOffset>476250</wp:posOffset>
@@ -231,9 +143,9 @@
               <wp:posOffset>231775</wp:posOffset>
             </wp:positionV>
             <wp:extent cx="5943600" cy="752475"/>
-            <wp:effectExtent l="0" t="0" r="0" b="9525"/>
+            <wp:effectExtent l="0" t="0" r="0" b="0"/>
             <wp:wrapTopAndBottom/>
-            <wp:docPr id="1" name="Picture 1"/>
+            <wp:docPr id="1" name="Picture 1" descr=""/>
             <wp:cNvGraphicFramePr>
               <a:graphicFrameLocks xmlns:a="http://schemas.openxmlformats.org/drawingml/2006/main" noChangeAspect="1"/>
             </wp:cNvGraphicFramePr>
@@ -241,19 +153,17 @@
               <a:graphicData uri="http://schemas.openxmlformats.org/drawingml/2006/picture">
                 <pic:pic xmlns:pic="http://schemas.openxmlformats.org/drawingml/2006/picture">
                   <pic:nvPicPr>
-                    <pic:cNvPr id="1" name="1c-print.png"/>
-                    <pic:cNvPicPr/>
+                    <pic:cNvPr id="1" name="Picture 1" descr=""/>
+                    <pic:cNvPicPr>
+                      <a:picLocks noChangeAspect="1" noChangeArrowheads="1"/>
+                    </pic:cNvPicPr>
                   </pic:nvPicPr>
-                  <pic:blipFill rotWithShape="1">
-                    <a:blip r:embed="rId5">
-                      <a:extLst>
-                        <a:ext uri="{28A0092B-C50C-407E-A947-70E740481C1C}">
-                          <a14:useLocalDpi xmlns:a14="http://schemas.microsoft.com/office/drawing/2010/main" val="0"/>
-                        </a:ext>
-                      </a:extLst>
-                    </a:blip>
-                    <a:srcRect b="72970"/>
-                    <a:stretch/>
+                  <pic:blipFill>
+                    <a:blip r:embed="rId2"/>
+                    <a:srcRect l="0" t="0" r="0" b="72961"/>
+                    <a:stretch>
+                      <a:fillRect/>
+                    </a:stretch>
                   </pic:blipFill>
                   <pic:spPr bwMode="auto">
                     <a:xfrm>
@@ -263,39 +173,49 @@
                     <a:prstGeom prst="rect">
                       <a:avLst/>
                     </a:prstGeom>
-                    <a:ln>
+                    <a:noFill/>
+                    <a:ln w="9525">
                       <a:noFill/>
+                      <a:miter lim="800000"/>
+                      <a:headEnd/>
+                      <a:tailEnd/>
                     </a:ln>
-                    <a:extLst>
-                      <a:ext uri="{53640926-AAD7-44D8-BBD7-CCE9431645EC}">
-                        <a14:shadowObscured xmlns:a14="http://schemas.microsoft.com/office/drawing/2010/main"/>
-                      </a:ext>
-                    </a:extLst>
                   </pic:spPr>
                 </pic:pic>
               </a:graphicData>
             </a:graphic>
-            <wp14:sizeRelV relativeFrom="margin">
-              <wp14:pctHeight>0</wp14:pctHeight>
-            </wp14:sizeRelV>
           </wp:anchor>
         </w:drawing>
       </w:r>
       <w:r>
         <w:rPr>
-          <w:rFonts w:ascii="Arial" w:hAnsi="Arial" w:cs="Arial"/>
-          <w:sz w:val="24"/>
-        </w:rPr>
-        <w:t>Print:</w:t>
+          <w:rFonts w:cs="Arial" w:ascii="Arial" w:hAnsi="Arial"/>
+          <w:sz w:val="24"/>
+        </w:rPr>
+        <w:t>P</w:t>
+      </w:r>
+      <w:r>
+        <w:rPr>
+          <w:rFonts w:cs="Arial" w:ascii="Arial" w:hAnsi="Arial"/>
+          <w:sz w:val="24"/>
+        </w:rPr>
+        <w:t>rint:</w:t>
       </w:r>
     </w:p>
     <w:p>
       <w:pPr>
+        <w:pStyle w:val="Normal"/>
         <w:rPr>
           <w:rFonts w:ascii="Arial" w:hAnsi="Arial" w:cs="Arial"/>
           <w:sz w:val="24"/>
         </w:rPr>
       </w:pPr>
+      <w:r>
+        <w:rPr>
+          <w:rFonts w:cs="Arial" w:ascii="Arial" w:hAnsi="Arial"/>
+          <w:sz w:val="24"/>
+        </w:rPr>
+      </w:r>
     </w:p>
     <w:p>
       <w:pPr>
@@ -310,13 +230,8 @@
         </w:rPr>
       </w:pPr>
       <w:r>
-        <w:rPr>
-          <w:rFonts w:ascii="Arial" w:hAnsi="Arial" w:cs="Arial"/>
-          <w:noProof/>
-          <w:sz w:val="24"/>
-        </w:rPr>
         <w:drawing>
-          <wp:anchor distT="0" distB="0" distL="114300" distR="114300" simplePos="0" relativeHeight="251659264" behindDoc="0" locked="0" layoutInCell="1" allowOverlap="1" wp14:anchorId="52BB6815" wp14:editId="7A94D8A9">
+          <wp:anchor behindDoc="0" distT="0" distB="0" distL="114300" distR="114300" simplePos="0" locked="0" layoutInCell="1" allowOverlap="1" relativeHeight="3">
             <wp:simplePos x="0" y="0"/>
             <wp:positionH relativeFrom="column">
               <wp:posOffset>419100</wp:posOffset>
@@ -327,7 +242,7 @@
             <wp:extent cx="5943600" cy="971550"/>
             <wp:effectExtent l="0" t="0" r="0" b="0"/>
             <wp:wrapTopAndBottom/>
-            <wp:docPr id="2" name="Picture 2"/>
+            <wp:docPr id="2" name="Picture 2" descr=""/>
             <wp:cNvGraphicFramePr>
               <a:graphicFrameLocks xmlns:a="http://schemas.openxmlformats.org/drawingml/2006/main" noChangeAspect="1"/>
             </wp:cNvGraphicFramePr>
@@ -335,19 +250,17 @@
               <a:graphicData uri="http://schemas.openxmlformats.org/drawingml/2006/picture">
                 <pic:pic xmlns:pic="http://schemas.openxmlformats.org/drawingml/2006/picture">
                   <pic:nvPicPr>
-                    <pic:cNvPr id="2" name="1d-print.png"/>
-                    <pic:cNvPicPr/>
+                    <pic:cNvPr id="2" name="Picture 2" descr=""/>
+                    <pic:cNvPicPr>
+                      <a:picLocks noChangeAspect="1" noChangeArrowheads="1"/>
+                    </pic:cNvPicPr>
                   </pic:nvPicPr>
-                  <pic:blipFill rotWithShape="1">
-                    <a:blip r:embed="rId6">
-                      <a:extLst>
-                        <a:ext uri="{28A0092B-C50C-407E-A947-70E740481C1C}">
-                          <a14:useLocalDpi xmlns:a14="http://schemas.microsoft.com/office/drawing/2010/main" val="0"/>
-                        </a:ext>
-                      </a:extLst>
-                    </a:blip>
-                    <a:srcRect b="38824"/>
-                    <a:stretch/>
+                  <pic:blipFill>
+                    <a:blip r:embed="rId3"/>
+                    <a:srcRect l="0" t="0" r="0" b="38809"/>
+                    <a:stretch>
+                      <a:fillRect/>
+                    </a:stretch>
                   </pic:blipFill>
                   <pic:spPr bwMode="auto">
                     <a:xfrm>
@@ -357,31 +270,33 @@
                     <a:prstGeom prst="rect">
                       <a:avLst/>
                     </a:prstGeom>
-                    <a:ln>
+                    <a:noFill/>
+                    <a:ln w="9525">
                       <a:noFill/>
+                      <a:miter lim="800000"/>
+                      <a:headEnd/>
+                      <a:tailEnd/>
                     </a:ln>
-                    <a:extLst>
-                      <a:ext uri="{53640926-AAD7-44D8-BBD7-CCE9431645EC}">
-                        <a14:shadowObscured xmlns:a14="http://schemas.microsoft.com/office/drawing/2010/main"/>
-                      </a:ext>
-                    </a:extLst>
                   </pic:spPr>
                 </pic:pic>
               </a:graphicData>
             </a:graphic>
-            <wp14:sizeRelV relativeFrom="margin">
-              <wp14:pctHeight>0</wp14:pctHeight>
-            </wp14:sizeRelV>
           </wp:anchor>
         </w:drawing>
       </w:r>
       <w:r>
         <w:rPr>
-          <w:rFonts w:ascii="Arial" w:hAnsi="Arial" w:cs="Arial"/>
-          <w:noProof/>
-          <w:sz w:val="24"/>
-        </w:rPr>
-        <w:t>Print:</w:t>
+          <w:rFonts w:cs="Arial" w:ascii="Arial" w:hAnsi="Arial"/>
+          <w:sz w:val="24"/>
+        </w:rPr>
+        <w:t>P</w:t>
+      </w:r>
+      <w:r>
+        <w:rPr>
+          <w:rFonts w:cs="Arial" w:ascii="Arial" w:hAnsi="Arial"/>
+          <w:sz w:val="24"/>
+        </w:rPr>
+        <w:t>rint:</w:t>
       </w:r>
     </w:p>
     <w:p>
@@ -392,6 +307,12 @@
           <w:sz w:val="24"/>
         </w:rPr>
       </w:pPr>
+      <w:r>
+        <w:rPr>
+          <w:rFonts w:cs="Arial" w:ascii="Arial" w:hAnsi="Arial"/>
+          <w:sz w:val="24"/>
+        </w:rPr>
+      </w:r>
     </w:p>
     <w:p>
       <w:pPr>
@@ -400,6 +321,8 @@
           <w:ilvl w:val="0"/>
           <w:numId w:val="1"/>
         </w:numPr>
+        <w:spacing w:before="0" w:after="160"/>
+        <w:contextualSpacing/>
         <w:rPr>
           <w:rFonts w:ascii="Arial" w:hAnsi="Arial" w:cs="Arial"/>
           <w:sz w:val="24"/>
@@ -407,54 +330,29 @@
       </w:pPr>
       <w:r>
         <w:rPr>
-          <w:rFonts w:ascii="Arial" w:hAnsi="Arial" w:cs="Arial"/>
-          <w:sz w:val="24"/>
-        </w:rPr>
-        <w:t xml:space="preserve">The </w:t>
-      </w:r>
-      <w:r>
-        <w:rPr>
-          <w:rFonts w:ascii="Arial" w:hAnsi="Arial" w:cs="Arial"/>
-          <w:sz w:val="24"/>
-        </w:rPr>
-        <w:t xml:space="preserve">value was negative because we used an </w:t>
-      </w:r>
-      <w:proofErr w:type="spellStart"/>
-      <w:r>
-        <w:rPr>
-          <w:rFonts w:ascii="Arial" w:hAnsi="Arial" w:cs="Arial"/>
-          <w:sz w:val="24"/>
-        </w:rPr>
-        <w:t>int</w:t>
-      </w:r>
-      <w:proofErr w:type="spellEnd"/>
-      <w:r>
-        <w:rPr>
-          <w:rFonts w:ascii="Arial" w:hAnsi="Arial" w:cs="Arial"/>
-          <w:sz w:val="24"/>
-        </w:rPr>
-        <w:t xml:space="preserve"> variable, which is a datatype that can represent positive and negative numbers. What happened to the time variable </w:t>
-      </w:r>
-      <w:bookmarkStart w:id="0" w:name="_GoBack"/>
-      <w:bookmarkEnd w:id="0"/>
+          <w:rFonts w:cs="Arial" w:ascii="Arial" w:hAnsi="Arial"/>
+          <w:sz w:val="24"/>
+        </w:rPr>
+        <w:t xml:space="preserve">The value was negative because we used an int variable, which is a datatype that can represent positive and negative numbers. What happened to the time variable </w:t>
+      </w:r>
     </w:p>
     <w:sectPr>
+      <w:type w:val="nextPage"/>
       <w:pgSz w:w="12240" w:h="15840"/>
-      <w:pgMar w:top="1440" w:right="1440" w:bottom="1440" w:left="1440" w:header="720" w:footer="720" w:gutter="0"/>
-      <w:cols w:space="720"/>
-      <w:docGrid w:linePitch="360"/>
+      <w:pgMar w:left="1440" w:right="1440" w:header="0" w:top="1440" w:footer="0" w:bottom="1440" w:gutter="0"/>
+      <w:pgNumType w:fmt="decimal"/>
+      <w:formProt w:val="false"/>
+      <w:textDirection w:val="lrTb"/>
+      <w:docGrid w:type="default" w:linePitch="360" w:charSpace="4294965247"/>
     </w:sectPr>
   </w:body>
 </w:document>
 </file>
 
 <file path=word/numbering.xml><?xml version="1.0" encoding="utf-8"?>
-<w:numbering xmlns:wpc="http://schemas.microsoft.com/office/word/2010/wordprocessingCanvas" xmlns:mc="http://schemas.openxmlformats.org/markup-compatibility/2006" xmlns:o="urn:schemas-microsoft-com:office:office" xmlns:r="http://schemas.openxmlformats.org/officeDocument/2006/relationships" xmlns:m="http://schemas.openxmlformats.org/officeDocument/2006/math" xmlns:v="urn:schemas-microsoft-com:vml" xmlns:wp14="http://schemas.microsoft.com/office/word/2010/wordprocessingDrawing" xmlns:wp="http://schemas.openxmlformats.org/drawingml/2006/wordprocessingDrawing" xmlns:w10="urn:schemas-microsoft-com:office:word" xmlns:w="http://schemas.openxmlformats.org/wordprocessingml/2006/main" xmlns:w14="http://schemas.microsoft.com/office/word/2010/wordml" xmlns:w15="http://schemas.microsoft.com/office/word/2012/wordml" xmlns:wpg="http://schemas.microsoft.com/office/word/2010/wordprocessingGroup" xmlns:wpi="http://schemas.microsoft.com/office/word/2010/wordprocessingInk" xmlns:wne="http://schemas.microsoft.com/office/word/2006/wordml" xmlns:wps="http://schemas.microsoft.com/office/word/2010/wordprocessingShape" mc:Ignorable="w14 w15 wp14">
-  <w:abstractNum w:abstractNumId="0" w15:restartNumberingAfterBreak="0">
-    <w:nsid w:val="106A7154"/>
-    <w:multiLevelType w:val="hybridMultilevel"/>
-    <w:tmpl w:val="B29CC042"/>
-    <w:lvl w:ilvl="0" w:tplc="04090017">
+<w:numbering xmlns:w="http://schemas.openxmlformats.org/wordprocessingml/2006/main" xmlns:o="urn:schemas-microsoft-com:office:office" xmlns:r="http://schemas.openxmlformats.org/officeDocument/2006/relationships" xmlns:v="urn:schemas-microsoft-com:vml">
+  <w:abstractNum w:abstractNumId="1">
+    <w:lvl w:ilvl="0">
       <w:start w:val="1"/>
       <w:numFmt w:val="lowerLetter"/>
       <w:lvlText w:val="%1)"/>
@@ -462,11 +360,8 @@
       <w:pPr>
         <w:ind w:left="720" w:hanging="360"/>
       </w:pPr>
-      <w:rPr>
-        <w:rFonts w:hint="default"/>
-      </w:rPr>
-    </w:lvl>
-    <w:lvl w:ilvl="1" w:tplc="04090019">
+    </w:lvl>
+    <w:lvl w:ilvl="1">
       <w:start w:val="1"/>
       <w:numFmt w:val="lowerLetter"/>
       <w:lvlText w:val="%2."/>
@@ -475,7 +370,7 @@
         <w:ind w:left="1440" w:hanging="360"/>
       </w:pPr>
     </w:lvl>
-    <w:lvl w:ilvl="2" w:tplc="0409001B" w:tentative="1">
+    <w:lvl w:ilvl="2">
       <w:start w:val="1"/>
       <w:numFmt w:val="lowerRoman"/>
       <w:lvlText w:val="%3."/>
@@ -484,7 +379,7 @@
         <w:ind w:left="2160" w:hanging="180"/>
       </w:pPr>
     </w:lvl>
-    <w:lvl w:ilvl="3" w:tplc="0409000F" w:tentative="1">
+    <w:lvl w:ilvl="3">
       <w:start w:val="1"/>
       <w:numFmt w:val="decimal"/>
       <w:lvlText w:val="%4."/>
@@ -493,7 +388,7 @@
         <w:ind w:left="2880" w:hanging="360"/>
       </w:pPr>
     </w:lvl>
-    <w:lvl w:ilvl="4" w:tplc="04090019" w:tentative="1">
+    <w:lvl w:ilvl="4">
       <w:start w:val="1"/>
       <w:numFmt w:val="lowerLetter"/>
       <w:lvlText w:val="%5."/>
@@ -502,7 +397,7 @@
         <w:ind w:left="3600" w:hanging="360"/>
       </w:pPr>
     </w:lvl>
-    <w:lvl w:ilvl="5" w:tplc="0409001B" w:tentative="1">
+    <w:lvl w:ilvl="5">
       <w:start w:val="1"/>
       <w:numFmt w:val="lowerRoman"/>
       <w:lvlText w:val="%6."/>
@@ -511,7 +406,7 @@
         <w:ind w:left="4320" w:hanging="180"/>
       </w:pPr>
     </w:lvl>
-    <w:lvl w:ilvl="6" w:tplc="0409000F" w:tentative="1">
+    <w:lvl w:ilvl="6">
       <w:start w:val="1"/>
       <w:numFmt w:val="decimal"/>
       <w:lvlText w:val="%7."/>
@@ -520,7 +415,7 @@
         <w:ind w:left="5040" w:hanging="360"/>
       </w:pPr>
     </w:lvl>
-    <w:lvl w:ilvl="7" w:tplc="04090019" w:tentative="1">
+    <w:lvl w:ilvl="7">
       <w:start w:val="1"/>
       <w:numFmt w:val="lowerLetter"/>
       <w:lvlText w:val="%8."/>
@@ -529,7 +424,7 @@
         <w:ind w:left="5760" w:hanging="360"/>
       </w:pPr>
     </w:lvl>
-    <w:lvl w:ilvl="8" w:tplc="0409001B" w:tentative="1">
+    <w:lvl w:ilvl="8">
       <w:start w:val="1"/>
       <w:numFmt w:val="lowerRoman"/>
       <w:lvlText w:val="%9."/>
@@ -539,18 +434,140 @@
       </w:pPr>
     </w:lvl>
   </w:abstractNum>
+  <w:abstractNum w:abstractNumId="2">
+    <w:lvl w:ilvl="0">
+      <w:start w:val="1"/>
+      <w:numFmt w:val="decimal"/>
+      <w:suff w:val="nothing"/>
+      <w:lvlText w:val=""/>
+      <w:lvlJc w:val="left"/>
+      <w:pPr>
+        <w:tabs>
+          <w:tab w:val="num" w:pos="432"/>
+        </w:tabs>
+        <w:ind w:left="432" w:hanging="432"/>
+      </w:pPr>
+    </w:lvl>
+    <w:lvl w:ilvl="1">
+      <w:start w:val="1"/>
+      <w:numFmt w:val="decimal"/>
+      <w:suff w:val="nothing"/>
+      <w:lvlText w:val=""/>
+      <w:lvlJc w:val="left"/>
+      <w:pPr>
+        <w:tabs>
+          <w:tab w:val="num" w:pos="576"/>
+        </w:tabs>
+        <w:ind w:left="576" w:hanging="576"/>
+      </w:pPr>
+    </w:lvl>
+    <w:lvl w:ilvl="2">
+      <w:start w:val="1"/>
+      <w:numFmt w:val="decimal"/>
+      <w:suff w:val="nothing"/>
+      <w:lvlText w:val=""/>
+      <w:lvlJc w:val="left"/>
+      <w:pPr>
+        <w:tabs>
+          <w:tab w:val="num" w:pos="720"/>
+        </w:tabs>
+        <w:ind w:left="720" w:hanging="720"/>
+      </w:pPr>
+    </w:lvl>
+    <w:lvl w:ilvl="3">
+      <w:start w:val="1"/>
+      <w:numFmt w:val="decimal"/>
+      <w:suff w:val="nothing"/>
+      <w:lvlText w:val=""/>
+      <w:lvlJc w:val="left"/>
+      <w:pPr>
+        <w:tabs>
+          <w:tab w:val="num" w:pos="864"/>
+        </w:tabs>
+        <w:ind w:left="864" w:hanging="864"/>
+      </w:pPr>
+    </w:lvl>
+    <w:lvl w:ilvl="4">
+      <w:start w:val="1"/>
+      <w:numFmt w:val="decimal"/>
+      <w:suff w:val="nothing"/>
+      <w:lvlText w:val=""/>
+      <w:lvlJc w:val="left"/>
+      <w:pPr>
+        <w:tabs>
+          <w:tab w:val="num" w:pos="1008"/>
+        </w:tabs>
+        <w:ind w:left="1008" w:hanging="1008"/>
+      </w:pPr>
+    </w:lvl>
+    <w:lvl w:ilvl="5">
+      <w:start w:val="1"/>
+      <w:numFmt w:val="decimal"/>
+      <w:suff w:val="nothing"/>
+      <w:lvlText w:val=""/>
+      <w:lvlJc w:val="left"/>
+      <w:pPr>
+        <w:tabs>
+          <w:tab w:val="num" w:pos="1152"/>
+        </w:tabs>
+        <w:ind w:left="1152" w:hanging="1152"/>
+      </w:pPr>
+    </w:lvl>
+    <w:lvl w:ilvl="6">
+      <w:start w:val="1"/>
+      <w:numFmt w:val="decimal"/>
+      <w:suff w:val="nothing"/>
+      <w:lvlText w:val=""/>
+      <w:lvlJc w:val="left"/>
+      <w:pPr>
+        <w:tabs>
+          <w:tab w:val="num" w:pos="1296"/>
+        </w:tabs>
+        <w:ind w:left="1296" w:hanging="1296"/>
+      </w:pPr>
+    </w:lvl>
+    <w:lvl w:ilvl="7">
+      <w:start w:val="1"/>
+      <w:numFmt w:val="decimal"/>
+      <w:suff w:val="nothing"/>
+      <w:lvlText w:val=""/>
+      <w:lvlJc w:val="left"/>
+      <w:pPr>
+        <w:tabs>
+          <w:tab w:val="num" w:pos="1440"/>
+        </w:tabs>
+        <w:ind w:left="1440" w:hanging="1440"/>
+      </w:pPr>
+    </w:lvl>
+    <w:lvl w:ilvl="8">
+      <w:start w:val="1"/>
+      <w:numFmt w:val="decimal"/>
+      <w:suff w:val="nothing"/>
+      <w:lvlText w:val=""/>
+      <w:lvlJc w:val="left"/>
+      <w:pPr>
+        <w:tabs>
+          <w:tab w:val="num" w:pos="1584"/>
+        </w:tabs>
+        <w:ind w:left="1584" w:hanging="1584"/>
+      </w:pPr>
+    </w:lvl>
+  </w:abstractNum>
   <w:num w:numId="1">
-    <w:abstractNumId w:val="0"/>
+    <w:abstractNumId w:val="1"/>
+  </w:num>
+  <w:num w:numId="2">
+    <w:abstractNumId w:val="2"/>
   </w:num>
 </w:numbering>
 </file>
 
 <file path=word/styles.xml><?xml version="1.0" encoding="utf-8"?>
-<w:styles xmlns:mc="http://schemas.openxmlformats.org/markup-compatibility/2006" xmlns:r="http://schemas.openxmlformats.org/officeDocument/2006/relationships" xmlns:w="http://schemas.openxmlformats.org/wordprocessingml/2006/main" xmlns:w14="http://schemas.microsoft.com/office/word/2010/wordml" xmlns:w15="http://schemas.microsoft.com/office/word/2012/wordml" mc:Ignorable="w14 w15">
+<w:styles xmlns:w="http://schemas.openxmlformats.org/wordprocessingml/2006/main" xmlns:w14="http://schemas.microsoft.com/office/word/2010/wordml" xmlns:mc="http://schemas.openxmlformats.org/markup-compatibility/2006" mc:Ignorable="w14">
   <w:docDefaults>
     <w:rPrDefault>
       <w:rPr>
-        <w:rFonts w:asciiTheme="minorHAnsi" w:eastAsiaTheme="minorHAnsi" w:hAnsiTheme="minorHAnsi" w:cstheme="minorBidi"/>
+        <w:rFonts w:ascii="Calibri" w:hAnsi="Calibri" w:eastAsia="Calibri" w:cs="" w:asciiTheme="minorHAnsi" w:cstheme="minorBidi" w:eastAsiaTheme="minorHAnsi" w:hAnsiTheme="minorHAnsi"/>
         <w:sz w:val="22"/>
         <w:szCs w:val="22"/>
         <w:lang w:val="en-US" w:eastAsia="en-US" w:bidi="ar-SA"/>
@@ -558,21 +575,21 @@
     </w:rPrDefault>
     <w:pPrDefault>
       <w:pPr>
-        <w:spacing w:after="160" w:line="259" w:lineRule="auto"/>
+        <w:spacing w:lineRule="auto" w:line="259"/>
       </w:pPr>
     </w:pPrDefault>
   </w:docDefaults>
   <w:latentStyles w:defLockedState="0" w:defUIPriority="99" w:defSemiHidden="0" w:defUnhideWhenUsed="0" w:defQFormat="0" w:count="371">
     <w:lsdException w:name="Normal" w:uiPriority="0" w:qFormat="1"/>
     <w:lsdException w:name="heading 1" w:uiPriority="9" w:qFormat="1"/>
-    <w:lsdException w:name="heading 2" w:semiHidden="1" w:uiPriority="9" w:unhideWhenUsed="1" w:qFormat="1"/>
-    <w:lsdException w:name="heading 3" w:semiHidden="1" w:uiPriority="9" w:unhideWhenUsed="1" w:qFormat="1"/>
-    <w:lsdException w:name="heading 4" w:semiHidden="1" w:uiPriority="9" w:unhideWhenUsed="1" w:qFormat="1"/>
-    <w:lsdException w:name="heading 5" w:semiHidden="1" w:uiPriority="9" w:unhideWhenUsed="1" w:qFormat="1"/>
-    <w:lsdException w:name="heading 6" w:semiHidden="1" w:uiPriority="9" w:unhideWhenUsed="1" w:qFormat="1"/>
-    <w:lsdException w:name="heading 7" w:semiHidden="1" w:uiPriority="9" w:unhideWhenUsed="1" w:qFormat="1"/>
-    <w:lsdException w:name="heading 8" w:semiHidden="1" w:uiPriority="9" w:unhideWhenUsed="1" w:qFormat="1"/>
-    <w:lsdException w:name="heading 9" w:semiHidden="1" w:uiPriority="9" w:unhideWhenUsed="1" w:qFormat="1"/>
+    <w:lsdException w:name="heading 2" w:uiPriority="9" w:semiHidden="1" w:unhideWhenUsed="1" w:qFormat="1"/>
+    <w:lsdException w:name="heading 3" w:uiPriority="9" w:semiHidden="1" w:unhideWhenUsed="1" w:qFormat="1"/>
+    <w:lsdException w:name="heading 4" w:uiPriority="9" w:semiHidden="1" w:unhideWhenUsed="1" w:qFormat="1"/>
+    <w:lsdException w:name="heading 5" w:uiPriority="9" w:semiHidden="1" w:unhideWhenUsed="1" w:qFormat="1"/>
+    <w:lsdException w:name="heading 6" w:uiPriority="9" w:semiHidden="1" w:unhideWhenUsed="1" w:qFormat="1"/>
+    <w:lsdException w:name="heading 7" w:uiPriority="9" w:semiHidden="1" w:unhideWhenUsed="1" w:qFormat="1"/>
+    <w:lsdException w:name="heading 8" w:uiPriority="9" w:semiHidden="1" w:unhideWhenUsed="1" w:qFormat="1"/>
+    <w:lsdException w:name="heading 9" w:uiPriority="9" w:semiHidden="1" w:unhideWhenUsed="1" w:qFormat="1"/>
     <w:lsdException w:name="index 1" w:semiHidden="1" w:unhideWhenUsed="1"/>
     <w:lsdException w:name="index 2" w:semiHidden="1" w:unhideWhenUsed="1"/>
     <w:lsdException w:name="index 3" w:semiHidden="1" w:unhideWhenUsed="1"/>
@@ -582,22 +599,22 @@
     <w:lsdException w:name="index 7" w:semiHidden="1" w:unhideWhenUsed="1"/>
     <w:lsdException w:name="index 8" w:semiHidden="1" w:unhideWhenUsed="1"/>
     <w:lsdException w:name="index 9" w:semiHidden="1" w:unhideWhenUsed="1"/>
-    <w:lsdException w:name="toc 1" w:semiHidden="1" w:uiPriority="39" w:unhideWhenUsed="1"/>
-    <w:lsdException w:name="toc 2" w:semiHidden="1" w:uiPriority="39" w:unhideWhenUsed="1"/>
-    <w:lsdException w:name="toc 3" w:semiHidden="1" w:uiPriority="39" w:unhideWhenUsed="1"/>
-    <w:lsdException w:name="toc 4" w:semiHidden="1" w:uiPriority="39" w:unhideWhenUsed="1"/>
-    <w:lsdException w:name="toc 5" w:semiHidden="1" w:uiPriority="39" w:unhideWhenUsed="1"/>
-    <w:lsdException w:name="toc 6" w:semiHidden="1" w:uiPriority="39" w:unhideWhenUsed="1"/>
-    <w:lsdException w:name="toc 7" w:semiHidden="1" w:uiPriority="39" w:unhideWhenUsed="1"/>
-    <w:lsdException w:name="toc 8" w:semiHidden="1" w:uiPriority="39" w:unhideWhenUsed="1"/>
-    <w:lsdException w:name="toc 9" w:semiHidden="1" w:uiPriority="39" w:unhideWhenUsed="1"/>
+    <w:lsdException w:name="toc 1" w:uiPriority="39" w:semiHidden="1" w:unhideWhenUsed="1"/>
+    <w:lsdException w:name="toc 2" w:uiPriority="39" w:semiHidden="1" w:unhideWhenUsed="1"/>
+    <w:lsdException w:name="toc 3" w:uiPriority="39" w:semiHidden="1" w:unhideWhenUsed="1"/>
+    <w:lsdException w:name="toc 4" w:uiPriority="39" w:semiHidden="1" w:unhideWhenUsed="1"/>
+    <w:lsdException w:name="toc 5" w:uiPriority="39" w:semiHidden="1" w:unhideWhenUsed="1"/>
+    <w:lsdException w:name="toc 6" w:uiPriority="39" w:semiHidden="1" w:unhideWhenUsed="1"/>
+    <w:lsdException w:name="toc 7" w:uiPriority="39" w:semiHidden="1" w:unhideWhenUsed="1"/>
+    <w:lsdException w:name="toc 8" w:uiPriority="39" w:semiHidden="1" w:unhideWhenUsed="1"/>
+    <w:lsdException w:name="toc 9" w:uiPriority="39" w:semiHidden="1" w:unhideWhenUsed="1"/>
     <w:lsdException w:name="Normal Indent" w:semiHidden="1" w:unhideWhenUsed="1"/>
     <w:lsdException w:name="footnote text" w:semiHidden="1" w:unhideWhenUsed="1"/>
     <w:lsdException w:name="annotation text" w:semiHidden="1" w:unhideWhenUsed="1"/>
     <w:lsdException w:name="header" w:semiHidden="1" w:unhideWhenUsed="1"/>
     <w:lsdException w:name="footer" w:semiHidden="1" w:unhideWhenUsed="1"/>
     <w:lsdException w:name="index heading" w:semiHidden="1" w:unhideWhenUsed="1"/>
-    <w:lsdException w:name="caption" w:semiHidden="1" w:uiPriority="35" w:unhideWhenUsed="1" w:qFormat="1"/>
+    <w:lsdException w:name="caption" w:uiPriority="35" w:semiHidden="1" w:unhideWhenUsed="1" w:qFormat="1"/>
     <w:lsdException w:name="table of figures" w:semiHidden="1" w:unhideWhenUsed="1"/>
     <w:lsdException w:name="envelope address" w:semiHidden="1" w:unhideWhenUsed="1"/>
     <w:lsdException w:name="envelope return" w:semiHidden="1" w:unhideWhenUsed="1"/>
@@ -628,7 +645,7 @@
     <w:lsdException w:name="Title" w:uiPriority="10" w:qFormat="1"/>
     <w:lsdException w:name="Closing" w:semiHidden="1" w:unhideWhenUsed="1"/>
     <w:lsdException w:name="Signature" w:semiHidden="1" w:unhideWhenUsed="1"/>
-    <w:lsdException w:name="Default Paragraph Font" w:semiHidden="1" w:uiPriority="1" w:unhideWhenUsed="1"/>
+    <w:lsdException w:name="Default Paragraph Font" w:uiPriority="1" w:semiHidden="1" w:unhideWhenUsed="1"/>
     <w:lsdException w:name="Body Text" w:semiHidden="1" w:unhideWhenUsed="1"/>
     <w:lsdException w:name="Body Text Indent" w:semiHidden="1" w:unhideWhenUsed="1"/>
     <w:lsdException w:name="List Continue" w:semiHidden="1" w:unhideWhenUsed="1"/>
@@ -828,8 +845,8 @@
     <w:lsdException w:name="Subtle Reference" w:uiPriority="31" w:qFormat="1"/>
     <w:lsdException w:name="Intense Reference" w:uiPriority="32" w:qFormat="1"/>
     <w:lsdException w:name="Book Title" w:uiPriority="33" w:qFormat="1"/>
-    <w:lsdException w:name="Bibliography" w:semiHidden="1" w:uiPriority="37" w:unhideWhenUsed="1"/>
-    <w:lsdException w:name="TOC Heading" w:semiHidden="1" w:uiPriority="39" w:unhideWhenUsed="1" w:qFormat="1"/>
+    <w:lsdException w:name="Bibliography" w:uiPriority="37" w:semiHidden="1" w:unhideWhenUsed="1"/>
+    <w:lsdException w:name="TOC Heading" w:uiPriority="39" w:semiHidden="1" w:unhideWhenUsed="1" w:qFormat="1"/>
     <w:lsdException w:name="Plain Table 1" w:uiPriority="41"/>
     <w:lsdException w:name="Plain Table 2" w:uiPriority="42"/>
     <w:lsdException w:name="Plain Table 3" w:uiPriority="43"/>
@@ -935,13 +952,106 @@
     <w:lsdException w:name="List Table 6 Colorful Accent 6" w:uiPriority="51"/>
     <w:lsdException w:name="List Table 7 Colorful Accent 6" w:uiPriority="52"/>
   </w:latentStyles>
-  <w:style w:type="paragraph" w:default="1" w:styleId="Normal">
+  <w:style w:type="paragraph" w:styleId="Normal" w:default="1">
     <w:name w:val="Normal"/>
     <w:qFormat/>
+    <w:pPr>
+      <w:widowControl/>
+      <w:suppressAutoHyphens w:val="true"/>
+      <w:bidi w:val="0"/>
+      <w:spacing w:lineRule="auto" w:line="259" w:before="0" w:after="160"/>
+      <w:jc w:val="left"/>
+    </w:pPr>
+    <w:rPr>
+      <w:rFonts w:ascii="Calibri" w:hAnsi="Calibri" w:eastAsia="Calibri" w:cs="" w:asciiTheme="minorHAnsi" w:cstheme="minorBidi" w:eastAsiaTheme="minorHAnsi" w:hAnsiTheme="minorHAnsi"/>
+      <w:color w:val="auto"/>
+      <w:sz w:val="22"/>
+      <w:szCs w:val="22"/>
+      <w:lang w:val="en-US" w:eastAsia="en-US" w:bidi="ar-SA"/>
+    </w:rPr>
   </w:style>
-  <w:style w:type="character" w:default="1" w:styleId="DefaultParagraphFont">
+  <w:style w:type="character" w:styleId="DefaultParagraphFont" w:default="1">
     <w:name w:val="Default Paragraph Font"/>
     <w:uiPriority w:val="1"/>
+    <w:semiHidden/>
+    <w:unhideWhenUsed/>
+    <w:qFormat/>
+    <w:rPr/>
+  </w:style>
+  <w:style w:type="paragraph" w:styleId="Heading">
+    <w:name w:val="Heading"/>
+    <w:basedOn w:val="Normal"/>
+    <w:next w:val="TextBody"/>
+    <w:qFormat/>
+    <w:pPr>
+      <w:keepNext/>
+      <w:spacing w:before="240" w:after="120"/>
+    </w:pPr>
+    <w:rPr>
+      <w:rFonts w:ascii="Liberation Sans" w:hAnsi="Liberation Sans" w:eastAsia="Droid Sans Fallback" w:cs="FreeSans"/>
+      <w:sz w:val="28"/>
+      <w:szCs w:val="28"/>
+    </w:rPr>
+  </w:style>
+  <w:style w:type="paragraph" w:styleId="TextBody">
+    <w:name w:val="Text Body"/>
+    <w:basedOn w:val="Normal"/>
+    <w:pPr>
+      <w:spacing w:lineRule="auto" w:line="288" w:before="0" w:after="140"/>
+    </w:pPr>
+    <w:rPr/>
+  </w:style>
+  <w:style w:type="paragraph" w:styleId="List">
+    <w:name w:val="List"/>
+    <w:basedOn w:val="TextBody"/>
+    <w:pPr/>
+    <w:rPr>
+      <w:rFonts w:cs="FreeSans"/>
+    </w:rPr>
+  </w:style>
+  <w:style w:type="paragraph" w:styleId="Caption">
+    <w:name w:val="Caption"/>
+    <w:basedOn w:val="Normal"/>
+    <w:qFormat/>
+    <w:pPr>
+      <w:suppressLineNumbers/>
+      <w:spacing w:before="120" w:after="120"/>
+    </w:pPr>
+    <w:rPr>
+      <w:rFonts w:cs="FreeSans"/>
+      <w:i/>
+      <w:iCs/>
+      <w:sz w:val="24"/>
+      <w:szCs w:val="24"/>
+    </w:rPr>
+  </w:style>
+  <w:style w:type="paragraph" w:styleId="Index">
+    <w:name w:val="Index"/>
+    <w:basedOn w:val="Normal"/>
+    <w:qFormat/>
+    <w:pPr>
+      <w:suppressLineNumbers/>
+    </w:pPr>
+    <w:rPr>
+      <w:rFonts w:cs="FreeSans"/>
+    </w:rPr>
+  </w:style>
+  <w:style w:type="paragraph" w:styleId="ListParagraph">
+    <w:name w:val="List Paragraph"/>
+    <w:basedOn w:val="Normal"/>
+    <w:uiPriority w:val="34"/>
+    <w:qFormat/>
+    <w:rsid w:val="004b65b5"/>
+    <w:pPr>
+      <w:spacing w:before="0" w:after="160"/>
+      <w:ind w:left="720" w:hanging="0"/>
+      <w:contextualSpacing/>
+    </w:pPr>
+    <w:rPr/>
+  </w:style>
+  <w:style w:type="numbering" w:styleId="NoList" w:default="1">
+    <w:name w:val="No List"/>
+    <w:uiPriority w:val="99"/>
     <w:semiHidden/>
     <w:unhideWhenUsed/>
   </w:style>
@@ -959,23 +1069,6 @@
         <w:right w:w="108" w:type="dxa"/>
       </w:tblCellMar>
     </w:tblPr>
-  </w:style>
-  <w:style w:type="numbering" w:default="1" w:styleId="NoList">
-    <w:name w:val="No List"/>
-    <w:uiPriority w:val="99"/>
-    <w:semiHidden/>
-    <w:unhideWhenUsed/>
-  </w:style>
-  <w:style w:type="paragraph" w:styleId="ListParagraph">
-    <w:name w:val="List Paragraph"/>
-    <w:basedOn w:val="Normal"/>
-    <w:uiPriority w:val="34"/>
-    <w:qFormat/>
-    <w:rsid w:val="004B65B5"/>
-    <w:pPr>
-      <w:ind w:left="720"/>
-      <w:contextualSpacing/>
-    </w:pPr>
   </w:style>
 </w:styles>
 </file>

</xml_diff>

<commit_message>
Local changes to lab1
</commit_message>
<xml_diff>
--- a/tamu/1semester/312/lab1/Lab1files/Answers.docx
+++ b/tamu/1semester/312/lab1/Lab1files/Answers.docx
@@ -323,35 +323,16 @@
         </w:numPr>
         <w:spacing w:before="0" w:after="160"/>
         <w:contextualSpacing/>
-        <w:rPr/>
-      </w:pPr>
-      <w:r>
-        <w:rPr>
-          <w:rFonts w:cs="Arial" w:ascii="Arial" w:hAnsi="Arial"/>
-          <w:sz w:val="24"/>
-        </w:rPr>
-        <w:t xml:space="preserve">The value was negative because we used </w:t>
-      </w:r>
-      <w:r>
-        <w:rPr>
-          <w:rFonts w:cs="Arial" w:ascii="Arial" w:hAnsi="Arial"/>
-          <w:sz w:val="24"/>
-        </w:rPr>
-        <w:t xml:space="preserve">double variable and tried to print it as an integer, but integer and double variables have different representations in memory. </w:t>
-      </w:r>
-      <w:r>
-        <w:rPr>
-          <w:rFonts w:cs="Arial" w:ascii="Arial" w:hAnsi="Arial"/>
-          <w:sz w:val="24"/>
-        </w:rPr>
-        <w:t xml:space="preserve">A possible fix for that is using a casting “(int)” before the variable, which will put the double value in a temporary place using the int data representation. </w:t>
-      </w:r>
-      <w:r>
-        <w:rPr>
-          <w:rFonts w:cs="Arial" w:ascii="Arial" w:hAnsi="Arial"/>
-          <w:sz w:val="24"/>
-        </w:rPr>
-        <w:t>The problem is that, this fix wont work for numbers bigger then the biggest positive number an int can represent (2^31 – 1). We can also try using “unsigned” and “long”, but the type double would still be able to represent numbers bigger then the biggest integer.</w:t>
+        <w:rPr>
+          <w:rFonts w:ascii="Arial" w:hAnsi="Arial"/>
+        </w:rPr>
+      </w:pPr>
+      <w:r>
+        <w:rPr>
+          <w:rFonts w:cs="Arial" w:ascii="Arial" w:hAnsi="Arial"/>
+          <w:sz w:val="24"/>
+        </w:rPr>
+        <w:t>The value was negative because we used double variable and tried to print it as an integer, but integer and double variables have different representations in memory. A possible fix for that is using a casting “(int)” before the variable, which will put the double value in a temporary place using the int data representation. The problem is that, this fix wont work for numbers bigger then the biggest positive number an int can represent (2^31 – 1). We can also try using “unsigned” and “long”, but the type double would still be able to represent numbers bigger then the biggest integer.</w:t>
       </w:r>
     </w:p>
     <w:p>
@@ -362,34 +343,34 @@
           <w:numId w:val="0"/>
         </w:numPr>
         <w:spacing w:before="0" w:after="160"/>
-        <w:contextualSpacing/>
-        <w:rPr/>
-      </w:pPr>
-      <w:r>
-        <w:rPr>
-          <w:rFonts w:cs="Arial" w:ascii="Arial" w:hAnsi="Arial"/>
-          <w:sz w:val="24"/>
-        </w:rPr>
-        <w:t>U</w:t>
-      </w:r>
-      <w:r>
-        <w:rPr>
-          <w:rFonts w:cs="Arial" w:ascii="Arial" w:hAnsi="Arial"/>
-          <w:sz w:val="24"/>
-        </w:rPr>
-        <w:t>sing only casting we get the result:</w:t>
-      </w:r>
-    </w:p>
-    <w:p>
-      <w:pPr>
-        <w:pStyle w:val="ListParagraph"/>
-        <w:spacing w:before="0" w:after="160"/>
-        <w:ind w:right="0" w:hanging="0"/>
-        <w:contextualSpacing/>
-        <w:rPr/>
-      </w:pPr>
-      <w:r>
-        <w:rPr/>
+        <w:ind w:left="720" w:right="0" w:hanging="0"/>
+        <w:contextualSpacing/>
+        <w:rPr>
+          <w:rFonts w:ascii="Arial" w:hAnsi="Arial"/>
+        </w:rPr>
+      </w:pPr>
+      <w:r>
+        <w:rPr>
+          <w:rFonts w:cs="Arial" w:ascii="Arial" w:hAnsi="Arial"/>
+          <w:sz w:val="24"/>
+        </w:rPr>
+        <w:t>Using only casting we get the result:</w:t>
+      </w:r>
+    </w:p>
+    <w:p>
+      <w:pPr>
+        <w:pStyle w:val="ListParagraph"/>
+        <w:spacing w:before="0" w:after="160"/>
+        <w:ind w:left="720" w:right="0" w:hanging="0"/>
+        <w:contextualSpacing/>
+        <w:rPr>
+          <w:rFonts w:ascii="Arial" w:hAnsi="Arial"/>
+        </w:rPr>
+      </w:pPr>
+      <w:r>
+        <w:rPr>
+          <w:rFonts w:ascii="Arial" w:hAnsi="Arial"/>
+        </w:rPr>
         <w:drawing>
           <wp:anchor behindDoc="0" distT="0" distB="0" distL="0" distR="0" simplePos="0" locked="0" layoutInCell="1" allowOverlap="1" relativeHeight="4">
             <wp:simplePos x="0" y="0"/>
@@ -448,79 +429,151 @@
       <w:pPr>
         <w:pStyle w:val="ListParagraph"/>
         <w:spacing w:before="0" w:after="160"/>
-        <w:ind w:right="0" w:hanging="0"/>
-        <w:contextualSpacing/>
-        <w:rPr/>
-      </w:pPr>
-      <w:r>
-        <w:rPr/>
-      </w:r>
-    </w:p>
-    <w:p>
-      <w:pPr>
-        <w:pStyle w:val="ListParagraph"/>
-        <w:spacing w:before="0" w:after="160"/>
-        <w:ind w:right="0" w:hanging="0"/>
-        <w:contextualSpacing/>
-        <w:rPr/>
-      </w:pPr>
-      <w:r>
-        <w:rPr/>
-      </w:r>
-    </w:p>
-    <w:p>
-      <w:pPr>
-        <w:pStyle w:val="ListParagraph"/>
-        <w:spacing w:before="0" w:after="160"/>
-        <w:ind w:right="0" w:hanging="0"/>
-        <w:contextualSpacing/>
-        <w:rPr/>
-      </w:pPr>
-      <w:r>
-        <w:rPr/>
-      </w:r>
-    </w:p>
-    <w:p>
-      <w:pPr>
-        <w:pStyle w:val="ListParagraph"/>
-        <w:spacing w:before="0" w:after="160"/>
-        <w:ind w:right="0" w:hanging="0"/>
-        <w:contextualSpacing/>
-        <w:rPr/>
-      </w:pPr>
-      <w:r>
-        <w:rPr/>
-      </w:r>
-    </w:p>
-    <w:p>
-      <w:pPr>
-        <w:pStyle w:val="ListParagraph"/>
-        <w:spacing w:before="0" w:after="160"/>
-        <w:ind w:right="0" w:hanging="0"/>
-        <w:contextualSpacing/>
-        <w:rPr/>
-      </w:pPr>
-      <w:r>
-        <w:rPr/>
-      </w:r>
-    </w:p>
-    <w:p>
-      <w:pPr>
-        <w:pStyle w:val="ListParagraph"/>
-        <w:spacing w:before="0" w:after="160"/>
-        <w:ind w:right="0" w:hanging="0"/>
-        <w:contextualSpacing/>
-        <w:rPr/>
-      </w:pPr>
-      <w:r>
-        <w:rPr/>
-      </w:r>
-    </w:p>
-    <w:p>
-      <w:pPr>
-        <w:pStyle w:val="ListParagraph"/>
-        <w:spacing w:before="0" w:after="160"/>
-        <w:ind w:right="0" w:hanging="0"/>
+        <w:ind w:left="720" w:right="0" w:hanging="0"/>
+        <w:contextualSpacing/>
+        <w:rPr>
+          <w:rFonts w:ascii="Arial" w:hAnsi="Arial"/>
+        </w:rPr>
+      </w:pPr>
+      <w:r>
+        <w:rPr>
+          <w:rFonts w:ascii="Arial" w:hAnsi="Arial"/>
+        </w:rPr>
+      </w:r>
+    </w:p>
+    <w:p>
+      <w:pPr>
+        <w:pStyle w:val="ListParagraph"/>
+        <w:spacing w:before="0" w:after="160"/>
+        <w:ind w:left="720" w:right="0" w:hanging="0"/>
+        <w:contextualSpacing/>
+        <w:rPr>
+          <w:rFonts w:ascii="Arial" w:hAnsi="Arial"/>
+        </w:rPr>
+      </w:pPr>
+      <w:r>
+        <w:rPr>
+          <w:rFonts w:ascii="Arial" w:hAnsi="Arial"/>
+        </w:rPr>
+      </w:r>
+    </w:p>
+    <w:p>
+      <w:pPr>
+        <w:pStyle w:val="ListParagraph"/>
+        <w:spacing w:before="0" w:after="160"/>
+        <w:ind w:left="720" w:right="0" w:hanging="0"/>
+        <w:contextualSpacing/>
+        <w:rPr>
+          <w:rFonts w:ascii="Arial" w:hAnsi="Arial"/>
+        </w:rPr>
+      </w:pPr>
+      <w:r>
+        <w:rPr>
+          <w:rFonts w:ascii="Arial" w:hAnsi="Arial"/>
+        </w:rPr>
+      </w:r>
+    </w:p>
+    <w:p>
+      <w:pPr>
+        <w:pStyle w:val="ListParagraph"/>
+        <w:spacing w:before="0" w:after="160"/>
+        <w:ind w:left="720" w:right="0" w:hanging="0"/>
+        <w:contextualSpacing/>
+        <w:rPr>
+          <w:rFonts w:ascii="Arial" w:hAnsi="Arial"/>
+        </w:rPr>
+      </w:pPr>
+      <w:r>
+        <w:rPr>
+          <w:rFonts w:ascii="Arial" w:hAnsi="Arial"/>
+        </w:rPr>
+      </w:r>
+    </w:p>
+    <w:p>
+      <w:pPr>
+        <w:pStyle w:val="ListParagraph"/>
+        <w:spacing w:before="0" w:after="160"/>
+        <w:ind w:left="720" w:right="0" w:hanging="0"/>
+        <w:contextualSpacing/>
+        <w:rPr>
+          <w:rFonts w:ascii="Arial" w:hAnsi="Arial"/>
+        </w:rPr>
+      </w:pPr>
+      <w:r>
+        <w:rPr>
+          <w:rFonts w:ascii="Arial" w:hAnsi="Arial"/>
+        </w:rPr>
+      </w:r>
+    </w:p>
+    <w:p>
+      <w:pPr>
+        <w:pStyle w:val="ListParagraph"/>
+        <w:spacing w:before="0" w:after="160"/>
+        <w:ind w:left="720" w:right="0" w:hanging="0"/>
+        <w:contextualSpacing/>
+        <w:rPr>
+          <w:rFonts w:ascii="Arial" w:hAnsi="Arial"/>
+        </w:rPr>
+      </w:pPr>
+      <w:r>
+        <w:rPr>
+          <w:rFonts w:ascii="Arial" w:hAnsi="Arial"/>
+        </w:rPr>
+      </w:r>
+    </w:p>
+    <w:p>
+      <w:pPr>
+        <w:pStyle w:val="ListParagraph"/>
+        <w:spacing w:before="0" w:after="160"/>
+        <w:ind w:left="720" w:right="0" w:hanging="0"/>
+        <w:contextualSpacing/>
+        <w:rPr>
+          <w:rFonts w:ascii="Arial" w:hAnsi="Arial"/>
+        </w:rPr>
+      </w:pPr>
+      <w:r>
+        <w:rPr>
+          <w:rFonts w:ascii="Arial" w:hAnsi="Arial"/>
+        </w:rPr>
+      </w:r>
+    </w:p>
+    <w:p>
+      <w:pPr>
+        <w:pStyle w:val="ListParagraph"/>
+        <w:spacing w:before="0" w:after="160"/>
+        <w:ind w:left="720" w:right="0" w:hanging="0"/>
+        <w:contextualSpacing/>
+        <w:rPr>
+          <w:rFonts w:ascii="Arial" w:hAnsi="Arial"/>
+        </w:rPr>
+      </w:pPr>
+      <w:r>
+        <w:rPr>
+          <w:rFonts w:ascii="Arial" w:hAnsi="Arial"/>
+        </w:rPr>
+      </w:r>
+    </w:p>
+    <w:p>
+      <w:pPr>
+        <w:pStyle w:val="ListParagraph"/>
+        <w:spacing w:before="0" w:after="160"/>
+        <w:ind w:left="720" w:right="0" w:hanging="0"/>
+        <w:contextualSpacing/>
+        <w:rPr>
+          <w:rFonts w:ascii="Arial" w:hAnsi="Arial"/>
+        </w:rPr>
+      </w:pPr>
+      <w:r>
+        <w:rPr>
+          <w:rFonts w:ascii="Arial" w:hAnsi="Arial"/>
+        </w:rPr>
+      </w:r>
+    </w:p>
+    <w:p>
+      <w:pPr>
+        <w:pStyle w:val="ListParagraph"/>
+        <w:spacing w:before="0" w:after="160"/>
+        <w:ind w:left="720" w:right="0" w:hanging="0"/>
         <w:contextualSpacing/>
         <w:rPr>
           <w:rFonts w:ascii="Arial" w:hAnsi="Arial" w:cs="Arial"/>
@@ -528,7 +581,10 @@
         </w:rPr>
       </w:pPr>
       <w:r>
-        <w:rPr/>
+        <w:rPr>
+          <w:rFonts w:cs="Arial" w:ascii="Arial" w:hAnsi="Arial"/>
+          <w:sz w:val="24"/>
+        </w:rPr>
       </w:r>
     </w:p>
     <w:p>
@@ -541,12 +597,413 @@
         <w:spacing w:before="0" w:after="160"/>
         <w:contextualSpacing/>
         <w:rPr>
-          <w:rFonts w:ascii="Arial" w:hAnsi="Arial" w:cs="Arial"/>
-          <w:sz w:val="24"/>
-        </w:rPr>
-      </w:pPr>
-      <w:r>
+          <w:rFonts w:ascii="Arial" w:hAnsi="Arial"/>
+        </w:rPr>
+      </w:pPr>
+      <w:r>
+        <w:rPr>
+          <w:rFonts w:ascii="Arial" w:hAnsi="Arial"/>
+        </w:rPr>
+        <w:t>The values are consistent with the one observed i</w:t>
+        <w:softHyphen/>
+        <w:t>n the fixed version of the algorithm seen on question e).</w:t>
+      </w:r>
+    </w:p>
+    <w:p>
+      <w:pPr>
+        <w:pStyle w:val="ListParagraph"/>
+        <w:spacing w:before="0" w:after="160"/>
+        <w:ind w:right="0" w:hanging="0"/>
+        <w:contextualSpacing/>
+        <w:rPr>
+          <w:rFonts w:ascii="Arial" w:hAnsi="Arial"/>
+        </w:rPr>
+      </w:pPr>
+      <w:r>
+        <w:rPr>
+          <w:rFonts w:ascii="Arial" w:hAnsi="Arial"/>
+        </w:rPr>
+        <w:drawing>
+          <wp:anchor behindDoc="0" distT="0" distB="0" distL="0" distR="0" simplePos="0" locked="0" layoutInCell="1" allowOverlap="1" relativeHeight="5">
+            <wp:simplePos x="0" y="0"/>
+            <wp:positionH relativeFrom="column">
+              <wp:posOffset>-547370</wp:posOffset>
+            </wp:positionH>
+            <wp:positionV relativeFrom="paragraph">
+              <wp:posOffset>-20955</wp:posOffset>
+            </wp:positionV>
+            <wp:extent cx="7258050" cy="1437640"/>
+            <wp:effectExtent l="0" t="0" r="0" b="0"/>
+            <wp:wrapSquare wrapText="largest"/>
+            <wp:docPr id="4" name="Image2" descr=""/>
+            <wp:cNvGraphicFramePr>
+              <a:graphicFrameLocks xmlns:a="http://schemas.openxmlformats.org/drawingml/2006/main" noChangeAspect="1"/>
+            </wp:cNvGraphicFramePr>
+            <a:graphic xmlns:a="http://schemas.openxmlformats.org/drawingml/2006/main">
+              <a:graphicData uri="http://schemas.openxmlformats.org/drawingml/2006/picture">
+                <pic:pic xmlns:pic="http://schemas.openxmlformats.org/drawingml/2006/picture">
+                  <pic:nvPicPr>
+                    <pic:cNvPr id="4" name="Image2" descr=""/>
+                    <pic:cNvPicPr>
+                      <a:picLocks noChangeAspect="1" noChangeArrowheads="1"/>
+                    </pic:cNvPicPr>
+                  </pic:nvPicPr>
+                  <pic:blipFill>
+                    <a:blip r:embed="rId5"/>
+                    <a:stretch>
+                      <a:fillRect/>
+                    </a:stretch>
+                  </pic:blipFill>
+                  <pic:spPr bwMode="auto">
+                    <a:xfrm>
+                      <a:off x="0" y="0"/>
+                      <a:ext cx="7258050" cy="1437640"/>
+                    </a:xfrm>
+                    <a:prstGeom prst="rect">
+                      <a:avLst/>
+                    </a:prstGeom>
+                    <a:noFill/>
+                    <a:ln w="9525">
+                      <a:noFill/>
+                      <a:miter lim="800000"/>
+                      <a:headEnd/>
+                      <a:tailEnd/>
+                    </a:ln>
+                  </pic:spPr>
+                </pic:pic>
+              </a:graphicData>
+            </a:graphic>
+          </wp:anchor>
+        </w:drawing>
+      </w:r>
+    </w:p>
+    <w:p>
+      <w:pPr>
+        <w:pStyle w:val="ListParagraph"/>
+        <w:spacing w:before="0" w:after="160"/>
+        <w:contextualSpacing/>
+        <w:rPr>
+          <w:rFonts w:ascii="Arial" w:hAnsi="Arial"/>
+        </w:rPr>
+      </w:pPr>
+      <w:r>
+        <w:rPr>
+          <w:rFonts w:ascii="Arial" w:hAnsi="Arial"/>
+        </w:rPr>
+      </w:r>
+    </w:p>
+    <w:p>
+      <w:pPr>
+        <w:pStyle w:val="ListParagraph"/>
+        <w:numPr>
+          <w:ilvl w:val="0"/>
+          <w:numId w:val="1"/>
+        </w:numPr>
+        <w:spacing w:before="0" w:after="160"/>
+        <w:contextualSpacing/>
+        <w:rPr>
+          <w:rFonts w:ascii="Arial" w:hAnsi="Arial"/>
+        </w:rPr>
+      </w:pPr>
+      <w:r>
+        <w:rPr>
+          <w:rFonts w:ascii="Arial" w:hAnsi="Arial"/>
+        </w:rPr>
+        <w:t>The timeval structure may have different implementations or different plataforms. On windows, timeval is defined as:</w:t>
+      </w:r>
+    </w:p>
+    <w:p>
+      <w:pPr>
+        <w:pStyle w:val="PreformattedText"/>
+        <w:spacing w:lineRule="auto" w:line="240"/>
+        <w:rPr>
+          <w:rFonts w:ascii="Arial" w:hAnsi="Arial"/>
+          <w:i/>
+          <w:i/>
+          <w:iCs/>
+          <w:sz w:val="18"/>
+          <w:szCs w:val="18"/>
+        </w:rPr>
+      </w:pPr>
+      <w:r>
+        <w:rPr>
+          <w:rFonts w:ascii="Arial" w:hAnsi="Arial"/>
+          <w:i/>
+          <w:iCs/>
+          <w:sz w:val="18"/>
+          <w:szCs w:val="18"/>
+        </w:rPr>
+        <w:tab/>
+        <w:t>typedef struct timeval {</w:t>
+      </w:r>
+    </w:p>
+    <w:p>
+      <w:pPr>
+        <w:pStyle w:val="PreformattedText"/>
+        <w:spacing w:lineRule="auto" w:line="240"/>
+        <w:rPr>
+          <w:rFonts w:ascii="Arial" w:hAnsi="Arial"/>
+          <w:i/>
+          <w:i/>
+          <w:iCs/>
+          <w:sz w:val="18"/>
+          <w:szCs w:val="18"/>
+        </w:rPr>
+      </w:pPr>
+      <w:r>
+        <w:rPr>
+          <w:rFonts w:ascii="Arial" w:hAnsi="Arial"/>
+          <w:i/>
+          <w:iCs/>
+          <w:sz w:val="18"/>
+          <w:szCs w:val="18"/>
+        </w:rPr>
+        <w:tab/>
+        <w:t xml:space="preserve">  long tv_sec;</w:t>
+      </w:r>
+    </w:p>
+    <w:p>
+      <w:pPr>
+        <w:pStyle w:val="PreformattedText"/>
+        <w:spacing w:lineRule="auto" w:line="240"/>
+        <w:rPr>
+          <w:rFonts w:ascii="Arial" w:hAnsi="Arial"/>
+          <w:i/>
+          <w:i/>
+          <w:iCs/>
+          <w:sz w:val="18"/>
+          <w:szCs w:val="18"/>
+        </w:rPr>
+      </w:pPr>
+      <w:r>
+        <w:rPr>
+          <w:rFonts w:ascii="Arial" w:hAnsi="Arial"/>
+          <w:i/>
+          <w:iCs/>
+          <w:sz w:val="18"/>
+          <w:szCs w:val="18"/>
+        </w:rPr>
+        <w:tab/>
+        <w:t xml:space="preserve">  long tv_usec;</w:t>
+      </w:r>
+    </w:p>
+    <w:p>
+      <w:pPr>
+        <w:pStyle w:val="PreformattedText"/>
+        <w:spacing w:lineRule="auto" w:line="240"/>
+        <w:rPr>
+          <w:rFonts w:ascii="Arial" w:hAnsi="Arial"/>
+          <w:i/>
+          <w:i/>
+          <w:iCs/>
+          <w:sz w:val="18"/>
+          <w:szCs w:val="18"/>
+        </w:rPr>
+      </w:pPr>
+      <w:r>
+        <w:rPr>
+          <w:rFonts w:ascii="Arial" w:hAnsi="Arial"/>
+          <w:i/>
+          <w:iCs/>
+          <w:sz w:val="18"/>
+          <w:szCs w:val="18"/>
+        </w:rPr>
+        <w:tab/>
+        <w:t>} timeval;</w:t>
+      </w:r>
+    </w:p>
+    <w:p>
+      <w:pPr>
+        <w:pStyle w:val="PreformattedText"/>
+        <w:spacing w:lineRule="auto" w:line="240"/>
+        <w:rPr>
+          <w:rFonts w:ascii="Arial" w:hAnsi="Arial"/>
+          <w:i/>
+          <w:i/>
+          <w:iCs/>
+          <w:sz w:val="18"/>
+          <w:szCs w:val="18"/>
+        </w:rPr>
+      </w:pPr>
+      <w:r>
+        <w:rPr>
+          <w:rFonts w:ascii="Arial" w:hAnsi="Arial"/>
+          <w:i/>
+          <w:iCs/>
+          <w:sz w:val="18"/>
+          <w:szCs w:val="18"/>
+        </w:rPr>
+        <w:tab/>
+      </w:r>
+      <w:r>
+        <w:rPr>
+          <w:rFonts w:ascii="Arial" w:hAnsi="Arial"/>
+          <w:i w:val="false"/>
+          <w:iCs w:val="false"/>
+          <w:sz w:val="18"/>
+          <w:szCs w:val="18"/>
+        </w:rPr>
+        <w:t>While in linux:</w:t>
+      </w:r>
+    </w:p>
+    <w:p>
+      <w:pPr>
+        <w:pStyle w:val="PreformattedText"/>
+        <w:spacing w:lineRule="auto" w:line="240"/>
+        <w:rPr>
+          <w:rFonts w:ascii="Arial" w:hAnsi="Arial"/>
+          <w:i/>
+          <w:i/>
+          <w:iCs/>
+          <w:sz w:val="18"/>
+          <w:szCs w:val="18"/>
+        </w:rPr>
+      </w:pPr>
+      <w:r>
+        <w:rPr>
+          <w:rFonts w:ascii="Arial" w:hAnsi="Arial"/>
+          <w:i/>
+          <w:iCs/>
+          <w:sz w:val="18"/>
+          <w:szCs w:val="18"/>
+        </w:rPr>
+        <w:tab/>
+        <w:t>struct timeval {</w:t>
+      </w:r>
+    </w:p>
+    <w:p>
+      <w:pPr>
+        <w:pStyle w:val="PreformattedText"/>
+        <w:spacing w:lineRule="auto" w:line="240"/>
+        <w:rPr>
+          <w:rFonts w:ascii="Arial" w:hAnsi="Arial"/>
+          <w:i/>
+          <w:i/>
+          <w:iCs/>
+          <w:sz w:val="18"/>
+          <w:szCs w:val="18"/>
+        </w:rPr>
+      </w:pPr>
+      <w:r>
+        <w:rPr>
+          <w:rFonts w:ascii="Arial" w:hAnsi="Arial"/>
+          <w:i/>
+          <w:iCs/>
+          <w:sz w:val="18"/>
+          <w:szCs w:val="18"/>
+        </w:rPr>
+        <w:t xml:space="preserve">   </w:t>
+      </w:r>
+      <w:r>
+        <w:rPr>
+          <w:rFonts w:ascii="Arial" w:hAnsi="Arial"/>
+          <w:i/>
+          <w:iCs/>
+          <w:sz w:val="18"/>
+          <w:szCs w:val="18"/>
+        </w:rPr>
+        <w:tab/>
+        <w:t xml:space="preserve"> time_t      tv_sec;  </w:t>
+      </w:r>
+    </w:p>
+    <w:p>
+      <w:pPr>
+        <w:pStyle w:val="PreformattedText"/>
+        <w:spacing w:lineRule="auto" w:line="240"/>
+        <w:rPr>
+          <w:rFonts w:ascii="Arial" w:hAnsi="Arial"/>
+          <w:i/>
+          <w:i/>
+          <w:iCs/>
+          <w:sz w:val="18"/>
+          <w:szCs w:val="18"/>
+        </w:rPr>
+      </w:pPr>
+      <w:r>
+        <w:rPr>
+          <w:rFonts w:ascii="Arial" w:hAnsi="Arial"/>
+          <w:i/>
+          <w:iCs/>
+          <w:sz w:val="18"/>
+          <w:szCs w:val="18"/>
+        </w:rPr>
+        <w:t xml:space="preserve">   </w:t>
+      </w:r>
+      <w:r>
+        <w:rPr>
+          <w:rFonts w:ascii="Arial" w:hAnsi="Arial"/>
+          <w:i/>
+          <w:iCs/>
+          <w:sz w:val="18"/>
+          <w:szCs w:val="18"/>
+        </w:rPr>
+        <w:tab/>
+        <w:t xml:space="preserve"> suseconds_t tv_usec; </w:t>
+      </w:r>
+    </w:p>
+    <w:p>
+      <w:pPr>
+        <w:pStyle w:val="PreformattedText"/>
+        <w:spacing w:lineRule="auto" w:line="240"/>
         <w:rPr/>
+      </w:pPr>
+      <w:r>
+        <w:rPr>
+          <w:rFonts w:ascii="Arial" w:hAnsi="Arial"/>
+          <w:i/>
+          <w:iCs/>
+          <w:sz w:val="18"/>
+          <w:szCs w:val="18"/>
+        </w:rPr>
+        <w:tab/>
+        <w:t>};</w:t>
+      </w:r>
+    </w:p>
+    <w:p>
+      <w:pPr>
+        <w:pStyle w:val="ListParagraph"/>
+        <w:spacing w:before="0" w:after="160"/>
+        <w:contextualSpacing/>
+        <w:rPr>
+          <w:rFonts w:ascii="Arial" w:hAnsi="Arial"/>
+        </w:rPr>
+      </w:pPr>
+      <w:r>
+        <w:rPr>
+          <w:rFonts w:ascii="Arial" w:hAnsi="Arial"/>
+        </w:rPr>
+      </w:r>
+    </w:p>
+    <w:p>
+      <w:pPr>
+        <w:pStyle w:val="ListParagraph"/>
+        <w:spacing w:before="0" w:after="160"/>
+        <w:ind w:right="0" w:hanging="0"/>
+        <w:contextualSpacing/>
+        <w:rPr>
+          <w:rFonts w:ascii="Arial" w:hAnsi="Arial"/>
+        </w:rPr>
+      </w:pPr>
+      <w:r>
+        <w:rPr>
+          <w:rFonts w:ascii="Arial" w:hAnsi="Arial"/>
+        </w:rPr>
+      </w:r>
+    </w:p>
+    <w:p>
+      <w:pPr>
+        <w:pStyle w:val="ListParagraph"/>
+        <w:spacing w:before="0" w:after="160"/>
+        <w:ind w:right="0" w:hanging="0"/>
+        <w:contextualSpacing/>
+        <w:rPr>
+          <w:rFonts w:ascii="Arial" w:hAnsi="Arial"/>
+        </w:rPr>
+      </w:pPr>
+      <w:r>
+        <w:rPr>
+          <w:rFonts w:ascii="Arial" w:hAnsi="Arial"/>
+        </w:rPr>
       </w:r>
     </w:p>
     <w:sectPr>
@@ -781,6 +1238,7 @@
     <w:rPrDefault>
       <w:rPr>
         <w:rFonts w:ascii="Calibri" w:hAnsi="Calibri" w:eastAsia="Calibri" w:cs="DejaVu Sans"/>
+        <w:sz w:val="20"/>
         <w:szCs w:val="22"/>
         <w:lang w:val="en-US" w:eastAsia="en-US" w:bidi="ar-SA"/>
       </w:rPr>
@@ -797,9 +1255,7 @@
     <w:pPr>
       <w:widowControl/>
       <w:suppressAutoHyphens w:val="true"/>
-      <w:kinsoku w:val="true"/>
-      <w:overflowPunct w:val="true"/>
-      <w:autoSpaceDE w:val="true"/>
+      <w:overflowPunct w:val="false"/>
       <w:bidi w:val="0"/>
       <w:spacing w:lineRule="auto" w:line="259" w:before="0" w:after="160"/>
       <w:jc w:val="left"/>
@@ -886,6 +1342,20 @@
     </w:pPr>
     <w:rPr/>
   </w:style>
+  <w:style w:type="paragraph" w:styleId="PreformattedText">
+    <w:name w:val="Preformatted Text"/>
+    <w:basedOn w:val="Normal"/>
+    <w:qFormat/>
+    <w:pPr/>
+    <w:rPr/>
+  </w:style>
+  <w:style w:type="paragraph" w:styleId="ListContents">
+    <w:name w:val="List Contents"/>
+    <w:basedOn w:val="Normal"/>
+    <w:qFormat/>
+    <w:pPr/>
+    <w:rPr/>
+  </w:style>
   <w:style w:type="numbering" w:styleId="NoList">
     <w:name w:val="No List"/>
   </w:style>

</xml_diff>